<commit_message>
added pinging for the axis when initializing more info in the docs
</commit_message>
<xml_diff>
--- a/Docs/InstallationTutorial.docx
+++ b/Docs/InstallationTutorial.docx
@@ -43,8 +43,13 @@
         </w:numPr>
       </w:pPr>
       <w:r>
-        <w:t>Install cmake</w:t>
-      </w:r>
+        <w:t xml:space="preserve">Install </w:t>
+      </w:r>
+      <w:proofErr w:type="spellStart"/>
+      <w:r>
+        <w:t>cmake</w:t>
+      </w:r>
+      <w:proofErr w:type="spellEnd"/>
       <w:r>
         <w:t>,</w:t>
       </w:r>
@@ -110,7 +115,23 @@
           <w:i/>
           <w:iCs/>
         </w:rPr>
-        <w:t>sudo chmod +x cmake-3.26.4-linux-aarch64.sh</w:t>
+        <w:t xml:space="preserve">sudo </w:t>
+      </w:r>
+      <w:proofErr w:type="spellStart"/>
+      <w:r>
+        <w:rPr>
+          <w:i/>
+          <w:iCs/>
+        </w:rPr>
+        <w:t>chmod</w:t>
+      </w:r>
+      <w:proofErr w:type="spellEnd"/>
+      <w:r>
+        <w:rPr>
+          <w:i/>
+          <w:iCs/>
+        </w:rPr>
+        <w:t xml:space="preserve"> +x cmake-3.26.4-linux-aarch64.sh</w:t>
       </w:r>
     </w:p>
     <w:p>
@@ -142,7 +163,15 @@
         <w:ind w:left="405"/>
       </w:pPr>
       <w:r>
-        <w:t>Now you should have the cmake executable in the current directory, we need to add it to the PATH so you can access it without the path prefix:</w:t>
+        <w:t xml:space="preserve">Now you should have the </w:t>
+      </w:r>
+      <w:proofErr w:type="spellStart"/>
+      <w:r>
+        <w:t>cmake</w:t>
+      </w:r>
+      <w:proofErr w:type="spellEnd"/>
+      <w:r>
+        <w:t xml:space="preserve"> executable in the current directory, we need to add it to the PATH so you can access it without the path prefix:</w:t>
       </w:r>
     </w:p>
     <w:p>
@@ -158,15 +187,32 @@
           <w:i/>
           <w:iCs/>
         </w:rPr>
-        <w:t>sudo nano ~/.bashrc</w:t>
-      </w:r>
+        <w:t>sudo nano ~/.</w:t>
+      </w:r>
+      <w:proofErr w:type="spellStart"/>
+      <w:r>
+        <w:rPr>
+          <w:i/>
+          <w:iCs/>
+        </w:rPr>
+        <w:t>bashrc</w:t>
+      </w:r>
+      <w:proofErr w:type="spellEnd"/>
     </w:p>
     <w:p>
       <w:pPr>
         <w:ind w:left="405"/>
       </w:pPr>
       <w:r>
-        <w:t>at the end of .bashrc write this line:</w:t>
+        <w:t>at the end of .</w:t>
+      </w:r>
+      <w:proofErr w:type="spellStart"/>
+      <w:r>
+        <w:t>bashrc</w:t>
+      </w:r>
+      <w:proofErr w:type="spellEnd"/>
+      <w:r>
+        <w:t xml:space="preserve"> write this line:</w:t>
       </w:r>
     </w:p>
     <w:p>
@@ -244,7 +290,247 @@
           <w:i/>
           <w:iCs/>
         </w:rPr>
-        <w:t>apt install clang-format clang-tidy clang-tools clang clangd libc++-dev libc++1 libc++abi-dev libc++abi1 libclang-dev libclang1 liblldb-dev libllvm-ocaml-dev libomp-dev libomp5 lld lldb llvm-dev llvm-runtime llvm python3-clang</w:t>
+        <w:t xml:space="preserve">apt install clang-format clang-tidy clang-tools clang </w:t>
+      </w:r>
+      <w:proofErr w:type="spellStart"/>
+      <w:r>
+        <w:rPr>
+          <w:i/>
+          <w:iCs/>
+        </w:rPr>
+        <w:t>clangd</w:t>
+      </w:r>
+      <w:proofErr w:type="spellEnd"/>
+      <w:r>
+        <w:rPr>
+          <w:i/>
+          <w:iCs/>
+        </w:rPr>
+        <w:t xml:space="preserve"> </w:t>
+      </w:r>
+      <w:proofErr w:type="spellStart"/>
+      <w:r>
+        <w:rPr>
+          <w:i/>
+          <w:iCs/>
+        </w:rPr>
+        <w:t>libc</w:t>
+      </w:r>
+      <w:proofErr w:type="spellEnd"/>
+      <w:r>
+        <w:rPr>
+          <w:i/>
+          <w:iCs/>
+        </w:rPr>
+        <w:t xml:space="preserve">++-dev </w:t>
+      </w:r>
+      <w:proofErr w:type="spellStart"/>
+      <w:r>
+        <w:rPr>
+          <w:i/>
+          <w:iCs/>
+        </w:rPr>
+        <w:t>libc</w:t>
+      </w:r>
+      <w:proofErr w:type="spellEnd"/>
+      <w:r>
+        <w:rPr>
+          <w:i/>
+          <w:iCs/>
+        </w:rPr>
+        <w:t xml:space="preserve">++1 </w:t>
+      </w:r>
+      <w:proofErr w:type="spellStart"/>
+      <w:r>
+        <w:rPr>
+          <w:i/>
+          <w:iCs/>
+        </w:rPr>
+        <w:t>libc</w:t>
+      </w:r>
+      <w:proofErr w:type="spellEnd"/>
+      <w:r>
+        <w:rPr>
+          <w:i/>
+          <w:iCs/>
+        </w:rPr>
+        <w:t>++</w:t>
+      </w:r>
+      <w:proofErr w:type="spellStart"/>
+      <w:r>
+        <w:rPr>
+          <w:i/>
+          <w:iCs/>
+        </w:rPr>
+        <w:t>abi</w:t>
+      </w:r>
+      <w:proofErr w:type="spellEnd"/>
+      <w:r>
+        <w:rPr>
+          <w:i/>
+          <w:iCs/>
+        </w:rPr>
+        <w:t xml:space="preserve">-dev </w:t>
+      </w:r>
+      <w:proofErr w:type="spellStart"/>
+      <w:r>
+        <w:rPr>
+          <w:i/>
+          <w:iCs/>
+        </w:rPr>
+        <w:t>libc</w:t>
+      </w:r>
+      <w:proofErr w:type="spellEnd"/>
+      <w:r>
+        <w:rPr>
+          <w:i/>
+          <w:iCs/>
+        </w:rPr>
+        <w:t xml:space="preserve">++abi1 libclang-dev libclang1 </w:t>
+      </w:r>
+      <w:proofErr w:type="spellStart"/>
+      <w:r>
+        <w:rPr>
+          <w:i/>
+          <w:iCs/>
+        </w:rPr>
+        <w:t>liblldb</w:t>
+      </w:r>
+      <w:proofErr w:type="spellEnd"/>
+      <w:r>
+        <w:rPr>
+          <w:i/>
+          <w:iCs/>
+        </w:rPr>
+        <w:t xml:space="preserve">-dev </w:t>
+      </w:r>
+      <w:proofErr w:type="spellStart"/>
+      <w:r>
+        <w:rPr>
+          <w:i/>
+          <w:iCs/>
+        </w:rPr>
+        <w:t>libllvm</w:t>
+      </w:r>
+      <w:proofErr w:type="spellEnd"/>
+      <w:r>
+        <w:rPr>
+          <w:i/>
+          <w:iCs/>
+        </w:rPr>
+        <w:t>-</w:t>
+      </w:r>
+      <w:proofErr w:type="spellStart"/>
+      <w:r>
+        <w:rPr>
+          <w:i/>
+          <w:iCs/>
+        </w:rPr>
+        <w:t>ocaml</w:t>
+      </w:r>
+      <w:proofErr w:type="spellEnd"/>
+      <w:r>
+        <w:rPr>
+          <w:i/>
+          <w:iCs/>
+        </w:rPr>
+        <w:t xml:space="preserve">-dev </w:t>
+      </w:r>
+      <w:proofErr w:type="spellStart"/>
+      <w:r>
+        <w:rPr>
+          <w:i/>
+          <w:iCs/>
+        </w:rPr>
+        <w:t>libomp</w:t>
+      </w:r>
+      <w:proofErr w:type="spellEnd"/>
+      <w:r>
+        <w:rPr>
+          <w:i/>
+          <w:iCs/>
+        </w:rPr>
+        <w:t xml:space="preserve">-dev libomp5 </w:t>
+      </w:r>
+      <w:proofErr w:type="spellStart"/>
+      <w:r>
+        <w:rPr>
+          <w:i/>
+          <w:iCs/>
+        </w:rPr>
+        <w:t>lld</w:t>
+      </w:r>
+      <w:proofErr w:type="spellEnd"/>
+      <w:r>
+        <w:rPr>
+          <w:i/>
+          <w:iCs/>
+        </w:rPr>
+        <w:t xml:space="preserve"> </w:t>
+      </w:r>
+      <w:proofErr w:type="spellStart"/>
+      <w:r>
+        <w:rPr>
+          <w:i/>
+          <w:iCs/>
+        </w:rPr>
+        <w:t>lldb</w:t>
+      </w:r>
+      <w:proofErr w:type="spellEnd"/>
+      <w:r>
+        <w:rPr>
+          <w:i/>
+          <w:iCs/>
+        </w:rPr>
+        <w:t xml:space="preserve"> </w:t>
+      </w:r>
+      <w:proofErr w:type="spellStart"/>
+      <w:r>
+        <w:rPr>
+          <w:i/>
+          <w:iCs/>
+        </w:rPr>
+        <w:t>llvm</w:t>
+      </w:r>
+      <w:proofErr w:type="spellEnd"/>
+      <w:r>
+        <w:rPr>
+          <w:i/>
+          <w:iCs/>
+        </w:rPr>
+        <w:t xml:space="preserve">-dev </w:t>
+      </w:r>
+      <w:proofErr w:type="spellStart"/>
+      <w:r>
+        <w:rPr>
+          <w:i/>
+          <w:iCs/>
+        </w:rPr>
+        <w:t>llvm</w:t>
+      </w:r>
+      <w:proofErr w:type="spellEnd"/>
+      <w:r>
+        <w:rPr>
+          <w:i/>
+          <w:iCs/>
+        </w:rPr>
+        <w:t xml:space="preserve">-runtime </w:t>
+      </w:r>
+      <w:proofErr w:type="spellStart"/>
+      <w:r>
+        <w:rPr>
+          <w:i/>
+          <w:iCs/>
+        </w:rPr>
+        <w:t>llvm</w:t>
+      </w:r>
+      <w:proofErr w:type="spellEnd"/>
+      <w:r>
+        <w:rPr>
+          <w:i/>
+          <w:iCs/>
+        </w:rPr>
+        <w:t xml:space="preserve"> python3-clang</w:t>
       </w:r>
     </w:p>
     <w:p>
@@ -259,7 +545,15 @@
         <w:ind w:left="405"/>
       </w:pPr>
       <w:r>
-        <w:t>If this command does not install atleast clang 5 (for C++17), you need to install it manually.</w:t>
+        <w:t xml:space="preserve">If this command does not install </w:t>
+      </w:r>
+      <w:proofErr w:type="spellStart"/>
+      <w:r>
+        <w:t>atleast</w:t>
+      </w:r>
+      <w:proofErr w:type="spellEnd"/>
+      <w:r>
+        <w:t xml:space="preserve"> clang 5 (for C++17), you need to install it manually.</w:t>
       </w:r>
     </w:p>
     <w:p>
@@ -296,6 +590,26 @@
           <w:ilvl w:val="0"/>
           <w:numId w:val="2"/>
         </w:numPr>
+        <w:rPr>
+          <w:i/>
+          <w:iCs/>
+        </w:rPr>
+      </w:pPr>
+      <w:r>
+        <w:rPr>
+          <w:i/>
+          <w:iCs/>
+        </w:rPr>
+        <w:t>sudo apt install minicom</w:t>
+      </w:r>
+    </w:p>
+    <w:p>
+      <w:pPr>
+        <w:pStyle w:val="ListParagraph"/>
+        <w:numPr>
+          <w:ilvl w:val="0"/>
+          <w:numId w:val="2"/>
+        </w:numPr>
       </w:pPr>
       <w:r>
         <w:rPr>
@@ -305,7 +619,15 @@
         <w:t>sudo reboot</w:t>
       </w:r>
       <w:r>
-        <w:t xml:space="preserve"> : this will apply the .bashrc change</w:t>
+        <w:t xml:space="preserve"> : this will apply the .</w:t>
+      </w:r>
+      <w:proofErr w:type="spellStart"/>
+      <w:r>
+        <w:t>bashrc</w:t>
+      </w:r>
+      <w:proofErr w:type="spellEnd"/>
+      <w:r>
+        <w:t xml:space="preserve"> change</w:t>
       </w:r>
     </w:p>
     <w:p>
@@ -448,7 +770,15 @@
         <w:ind w:left="405"/>
       </w:pPr>
       <w:r>
-        <w:t>you should see the installation dir of clang, now set this path in the build.sh:</w:t>
+        <w:t xml:space="preserve">you should see the installation </w:t>
+      </w:r>
+      <w:proofErr w:type="spellStart"/>
+      <w:r>
+        <w:t>dir</w:t>
+      </w:r>
+      <w:proofErr w:type="spellEnd"/>
+      <w:r>
+        <w:t xml:space="preserve"> of clang, now set this path in the build.sh:</w:t>
       </w:r>
     </w:p>
     <w:p>
@@ -564,7 +894,31 @@
       <w:r>
         <w:lastRenderedPageBreak/>
         <w:tab/>
-        <w:t>After running this command you should have the executable in the “out” directory. The executable can be run using “./RoMoController”. But before running it, you should copy the sample g code from ~/Mobots-3dPrinter/SampleGCode to ~/Mobots-3dPrinter/out using this command:</w:t>
+      </w:r>
+      <w:r>
+        <w:t>We have the executable compiled</w:t>
+      </w:r>
+      <w:r>
+        <w:t xml:space="preserve"> now</w:t>
+      </w:r>
+      <w:r>
+        <w:t>, b</w:t>
+      </w:r>
+      <w:r>
+        <w:t>ut before running it, you should copy the sample g code from ~/Mobots-3dPrinter/</w:t>
+      </w:r>
+      <w:r>
+        <w:rPr>
+          <w:i/>
+          <w:iCs/>
+        </w:rPr>
+        <w:t>Samples</w:t>
+      </w:r>
+      <w:r>
+        <w:t xml:space="preserve"> </w:t>
+      </w:r>
+      <w:r>
+        <w:t>to ~/Mobots-3dPrinter/out using this command:</w:t>
       </w:r>
     </w:p>
     <w:p>
@@ -600,7 +954,36 @@
           <w:i/>
           <w:iCs/>
         </w:rPr>
-        <w:t>/hello-world.ngc ~/Mobots-3dPrinter/out/</w:t>
+        <w:t>/hello-</w:t>
+      </w:r>
+      <w:proofErr w:type="spellStart"/>
+      <w:r>
+        <w:rPr>
+          <w:i/>
+          <w:iCs/>
+        </w:rPr>
+        <w:t>world.ngc</w:t>
+      </w:r>
+      <w:proofErr w:type="spellEnd"/>
+      <w:r>
+        <w:rPr>
+          <w:i/>
+          <w:iCs/>
+        </w:rPr>
+        <w:t xml:space="preserve"> ~/Mobots-3dPrinter/out/</w:t>
+      </w:r>
+    </w:p>
+    <w:p>
+      <w:r>
+        <w:t xml:space="preserve">now rename the </w:t>
+      </w:r>
+      <w:proofErr w:type="spellStart"/>
+      <w:r>
+        <w:t>gcode</w:t>
+      </w:r>
+      <w:proofErr w:type="spellEnd"/>
+      <w:r>
+        <w:t xml:space="preserve"> file to the default name(you can change it from config.ini, see below)</w:t>
       </w:r>
     </w:p>
     <w:p>
@@ -622,7 +1005,39 @@
           <w:i/>
           <w:iCs/>
         </w:rPr>
-        <w:t xml:space="preserve">udo mv ~/Mobots-3dPrinter/out/hello-world.ngc  ~/Mobots-3dPrinter/out/gcode.ngc </w:t>
+        <w:t>udo mv ~/Mobots-3dPrinter/out/hello-</w:t>
+      </w:r>
+      <w:proofErr w:type="spellStart"/>
+      <w:r>
+        <w:rPr>
+          <w:i/>
+          <w:iCs/>
+        </w:rPr>
+        <w:t>world.ngc</w:t>
+      </w:r>
+      <w:proofErr w:type="spellEnd"/>
+      <w:r>
+        <w:rPr>
+          <w:i/>
+          <w:iCs/>
+        </w:rPr>
+        <w:t xml:space="preserve">  ~/Mobots-3dPrinter/out/</w:t>
+      </w:r>
+      <w:proofErr w:type="spellStart"/>
+      <w:r>
+        <w:rPr>
+          <w:i/>
+          <w:iCs/>
+        </w:rPr>
+        <w:t>gcode.ngc</w:t>
+      </w:r>
+      <w:proofErr w:type="spellEnd"/>
+      <w:r>
+        <w:rPr>
+          <w:i/>
+          <w:iCs/>
+        </w:rPr>
+        <w:t xml:space="preserve"> </w:t>
       </w:r>
     </w:p>
     <w:p>
@@ -663,7 +1078,21 @@
           <w:i/>
           <w:iCs/>
         </w:rPr>
-        <w:t>config.ni</w:t>
+        <w:t>config.</w:t>
+      </w:r>
+      <w:r>
+        <w:rPr>
+          <w:i/>
+          <w:iCs/>
+        </w:rPr>
+        <w:t>i</w:t>
+      </w:r>
+      <w:r>
+        <w:rPr>
+          <w:i/>
+          <w:iCs/>
+        </w:rPr>
+        <w:t>ni</w:t>
       </w:r>
       <w:r>
         <w:rPr>
@@ -675,7 +1104,239 @@
     </w:p>
     <w:p>
       <w:r>
-        <w:tab/>
+        <w:t>Set the serial port:</w:t>
+      </w:r>
+    </w:p>
+    <w:p>
+      <w:pPr>
+        <w:rPr>
+          <w:i/>
+          <w:iCs/>
+        </w:rPr>
+      </w:pPr>
+      <w:r>
+        <w:rPr>
+          <w:i/>
+          <w:iCs/>
+        </w:rPr>
+        <w:t xml:space="preserve">Use this command to find all the </w:t>
+      </w:r>
+      <w:r>
+        <w:rPr>
+          <w:i/>
+          <w:iCs/>
+        </w:rPr>
+        <w:t>connected</w:t>
+      </w:r>
+      <w:r>
+        <w:rPr>
+          <w:i/>
+          <w:iCs/>
+        </w:rPr>
+        <w:t xml:space="preserve"> serial port</w:t>
+      </w:r>
+      <w:r>
+        <w:rPr>
+          <w:i/>
+          <w:iCs/>
+        </w:rPr>
+        <w:t>s</w:t>
+      </w:r>
+    </w:p>
+    <w:p>
+      <w:pPr>
+        <w:rPr>
+          <w:i/>
+          <w:iCs/>
+        </w:rPr>
+      </w:pPr>
+      <w:r>
+        <w:rPr>
+          <w:i/>
+          <w:iCs/>
+        </w:rPr>
+        <w:t xml:space="preserve">sudo </w:t>
+      </w:r>
+      <w:proofErr w:type="spellStart"/>
+      <w:r>
+        <w:rPr>
+          <w:i/>
+          <w:iCs/>
+        </w:rPr>
+        <w:t>dmesg</w:t>
+      </w:r>
+      <w:proofErr w:type="spellEnd"/>
+      <w:r>
+        <w:rPr>
+          <w:i/>
+          <w:iCs/>
+        </w:rPr>
+        <w:t xml:space="preserve"> | grep </w:t>
+      </w:r>
+      <w:proofErr w:type="spellStart"/>
+      <w:r>
+        <w:rPr>
+          <w:i/>
+          <w:iCs/>
+        </w:rPr>
+        <w:t>tty</w:t>
+      </w:r>
+      <w:proofErr w:type="spellEnd"/>
+    </w:p>
+    <w:p>
+      <w:r>
+        <w:t>for example I see “</w:t>
+      </w:r>
+      <w:r>
+        <w:t>/dev/</w:t>
+      </w:r>
+      <w:r>
+        <w:t>ttyUSB0”</w:t>
+      </w:r>
+    </w:p>
+    <w:p>
+      <w:pPr>
+        <w:rPr>
+          <w:i/>
+          <w:iCs/>
+        </w:rPr>
+      </w:pPr>
+      <w:r>
+        <w:rPr>
+          <w:i/>
+          <w:iCs/>
+        </w:rPr>
+        <w:t>sudo minicom -s</w:t>
+      </w:r>
+    </w:p>
+    <w:p>
+      <w:r>
+        <w:t>E</w:t>
+      </w:r>
+      <w:r>
+        <w:t>nter in “Serial ports setup”</w:t>
+      </w:r>
+    </w:p>
+    <w:p>
+      <w:r>
+        <w:t>Press “A” and modify the “Serial Device” to “/dev/ttyUSB0” in my example, then press Enter to save it</w:t>
+      </w:r>
+    </w:p>
+    <w:p>
+      <w:r>
+        <w:t>Press “E” to modify the Baud rate to 230400 8N1, then press Enter to save it</w:t>
+      </w:r>
+    </w:p>
+    <w:p>
+      <w:r>
+        <w:t>Exit from Minicom.</w:t>
+      </w:r>
+    </w:p>
+    <w:p/>
+    <w:p>
+      <w:r>
+        <w:t>Change the read/write access to the port:</w:t>
+      </w:r>
+    </w:p>
+    <w:p>
+      <w:r>
+        <w:t xml:space="preserve">Sudo </w:t>
+      </w:r>
+      <w:proofErr w:type="spellStart"/>
+      <w:r>
+        <w:t>chmod</w:t>
+      </w:r>
+      <w:proofErr w:type="spellEnd"/>
+      <w:r>
+        <w:t xml:space="preserve"> </w:t>
+      </w:r>
+      <w:proofErr w:type="spellStart"/>
+      <w:r>
+        <w:t>o+rw</w:t>
+      </w:r>
+      <w:proofErr w:type="spellEnd"/>
+      <w:r>
+        <w:t xml:space="preserve"> /dev/ttyUSB0</w:t>
+      </w:r>
+    </w:p>
+    <w:p/>
+    <w:p>
+      <w:r>
+        <w:t>Set the serial port to 230400 baud rate:</w:t>
+      </w:r>
+    </w:p>
+    <w:p>
+      <w:proofErr w:type="spellStart"/>
+      <w:r>
+        <w:t>Stty</w:t>
+      </w:r>
+      <w:proofErr w:type="spellEnd"/>
+      <w:r>
+        <w:t xml:space="preserve"> 230400 -F /dev/ttyUSB0</w:t>
+      </w:r>
+    </w:p>
+    <w:p/>
+    <w:p>
+      <w:r>
+        <w:t>Test the motors reset when sending the reset all command:</w:t>
+      </w:r>
+    </w:p>
+    <w:p>
+      <w:r>
+        <w:t>Sudo echo -</w:t>
+      </w:r>
+      <w:proofErr w:type="spellStart"/>
+      <w:r>
+        <w:t>en</w:t>
+      </w:r>
+      <w:proofErr w:type="spellEnd"/>
+      <w:r>
+        <w:t xml:space="preserve"> ‘\</w:t>
+      </w:r>
+      <w:proofErr w:type="spellStart"/>
+      <w:r>
+        <w:t>xFF</w:t>
+      </w:r>
+      <w:proofErr w:type="spellEnd"/>
+      <w:r>
+        <w:t xml:space="preserve">\x1B\x00’ &gt; </w:t>
+      </w:r>
+      <w:proofErr w:type="spellStart"/>
+      <w:r>
+        <w:t>binary.file</w:t>
+      </w:r>
+      <w:proofErr w:type="spellEnd"/>
+    </w:p>
+    <w:p>
+      <w:r>
+        <w:t xml:space="preserve">Cat </w:t>
+      </w:r>
+      <w:proofErr w:type="spellStart"/>
+      <w:r>
+        <w:t>binary.file</w:t>
+      </w:r>
+      <w:proofErr w:type="spellEnd"/>
+      <w:r>
+        <w:t xml:space="preserve"> &gt; /dev/ttyUSB0</w:t>
+      </w:r>
+    </w:p>
+    <w:p/>
+    <w:p>
+      <w:r>
+        <w:t>M</w:t>
+      </w:r>
+      <w:r>
+        <w:t>odify the SERIAL_PORT from config.ini to the correct serial port:</w:t>
+      </w:r>
+    </w:p>
+    <w:p>
+      <w:r>
+        <w:t>sudo nano ~/Mobots-3dPrinter/out/config.ini</w:t>
+      </w:r>
+    </w:p>
+    <w:p/>
+    <w:p>
+      <w:r>
         <w:t>After running the executable you will see a log file created in the same directory as the executable, the name of the log file is the current date. The log file shall describe the steps the app makes, show errors or info, the log is not 100% complete it may not contain all the errors at the moment.</w:t>
       </w:r>
     </w:p>

</xml_diff>

<commit_message>
updated drawing file updated installation instructions updated ping command
</commit_message>
<xml_diff>
--- a/Docs/InstallationTutorial.docx
+++ b/Docs/InstallationTutorial.docx
@@ -6,7 +6,59 @@
       <w:pPr>
         <w:ind w:left="405" w:hanging="360"/>
       </w:pPr>
-    </w:p>
+      <w:r>
+        <w:t xml:space="preserve">The recommended OS for the Raspberry Pi is </w:t>
+      </w:r>
+      <w:r>
+        <w:t xml:space="preserve">Ubuntu Server 23.04 or higher </w:t>
+      </w:r>
+      <w:r>
+        <w:t>because it contains the latest toolchain and apps.</w:t>
+      </w:r>
+    </w:p>
+    <w:p>
+      <w:pPr>
+        <w:ind w:left="405" w:hanging="360"/>
+      </w:pPr>
+      <w:r>
+        <w:drawing>
+          <wp:inline distT="0" distB="0" distL="0" distR="0" wp14:anchorId="11573E40" wp14:editId="47015772">
+            <wp:extent cx="5943600" cy="4029710"/>
+            <wp:effectExtent l="0" t="0" r="0" b="8890"/>
+            <wp:docPr id="1790569154" name="Picture 1"/>
+            <wp:cNvGraphicFramePr>
+              <a:graphicFrameLocks xmlns:a="http://schemas.openxmlformats.org/drawingml/2006/main" noChangeAspect="1"/>
+            </wp:cNvGraphicFramePr>
+            <a:graphic xmlns:a="http://schemas.openxmlformats.org/drawingml/2006/main">
+              <a:graphicData uri="http://schemas.openxmlformats.org/drawingml/2006/picture">
+                <pic:pic xmlns:pic="http://schemas.openxmlformats.org/drawingml/2006/picture">
+                  <pic:nvPicPr>
+                    <pic:cNvPr id="1790569154" name=""/>
+                    <pic:cNvPicPr/>
+                  </pic:nvPicPr>
+                  <pic:blipFill>
+                    <a:blip r:embed="rId5"/>
+                    <a:stretch>
+                      <a:fillRect/>
+                    </a:stretch>
+                  </pic:blipFill>
+                  <pic:spPr>
+                    <a:xfrm>
+                      <a:off x="0" y="0"/>
+                      <a:ext cx="5943600" cy="4029710"/>
+                    </a:xfrm>
+                    <a:prstGeom prst="rect">
+                      <a:avLst/>
+                    </a:prstGeom>
+                  </pic:spPr>
+                </pic:pic>
+              </a:graphicData>
+            </a:graphic>
+          </wp:inline>
+        </w:drawing>
+      </w:r>
+    </w:p>
+    <w:p/>
     <w:p>
       <w:pPr>
         <w:pStyle w:val="ListParagraph"/>
@@ -61,6 +113,19 @@
       </w:r>
     </w:p>
     <w:p>
+      <w:r>
+        <w:t xml:space="preserve">If you are not using the latest Ubuntu </w:t>
+      </w:r>
+      <w:proofErr w:type="gramStart"/>
+      <w:r>
+        <w:t>OS(</w:t>
+      </w:r>
+      <w:proofErr w:type="gramEnd"/>
+      <w:r>
+        <w:t>otherwise skip to step 3):</w:t>
+      </w:r>
+    </w:p>
+    <w:p>
       <w:pPr>
         <w:ind w:left="405"/>
       </w:pPr>
@@ -83,7 +148,7 @@
         </w:rPr>
         <w:t xml:space="preserve">curl -OL </w:t>
       </w:r>
-      <w:hyperlink r:id="rId5" w:history="1">
+      <w:hyperlink r:id="rId6" w:history="1">
         <w:r>
           <w:rPr>
             <w:rStyle w:val="Hyperlink"/>
@@ -187,7 +252,15 @@
           <w:i/>
           <w:iCs/>
         </w:rPr>
-        <w:t>sudo nano ~/.</w:t>
+        <w:t>sudo nano ~</w:t>
+      </w:r>
+      <w:proofErr w:type="gramStart"/>
+      <w:r>
+        <w:rPr>
+          <w:i/>
+          <w:iCs/>
+        </w:rPr>
+        <w:t>/.</w:t>
       </w:r>
       <w:proofErr w:type="spellStart"/>
       <w:r>
@@ -198,19 +271,26 @@
         <w:t>bashrc</w:t>
       </w:r>
       <w:proofErr w:type="spellEnd"/>
+      <w:proofErr w:type="gramEnd"/>
     </w:p>
     <w:p>
       <w:pPr>
         <w:ind w:left="405"/>
       </w:pPr>
       <w:r>
-        <w:t>at the end of .</w:t>
+        <w:lastRenderedPageBreak/>
+        <w:t xml:space="preserve">at the end </w:t>
+      </w:r>
+      <w:proofErr w:type="gramStart"/>
+      <w:r>
+        <w:t>of .</w:t>
       </w:r>
       <w:proofErr w:type="spellStart"/>
       <w:r>
         <w:t>bashrc</w:t>
       </w:r>
       <w:proofErr w:type="spellEnd"/>
+      <w:proofErr w:type="gramEnd"/>
       <w:r>
         <w:t xml:space="preserve"> write this line:</w:t>
       </w:r>
@@ -223,7 +303,15 @@
         <w:t>export PATH=”/home/$USER/cmake-3.26.4-linux-aarch64</w:t>
       </w:r>
       <w:r>
-        <w:t>/bin:$PATH”</w:t>
+        <w:t>/</w:t>
+      </w:r>
+      <w:proofErr w:type="gramStart"/>
+      <w:r>
+        <w:t>bin:$</w:t>
+      </w:r>
+      <w:proofErr w:type="gramEnd"/>
+      <w:r>
+        <w:t>PATH”</w:t>
       </w:r>
     </w:p>
     <w:p>
@@ -238,16 +326,7 @@
         <w:t>Install clang</w:t>
       </w:r>
       <w:r>
-        <w:t xml:space="preserve">, </w:t>
-      </w:r>
-      <w:r>
-        <w:t xml:space="preserve">(I </w:t>
-      </w:r>
-      <w:r>
-        <w:t>tested with clang-12 only</w:t>
-      </w:r>
-      <w:r>
-        <w:t>)</w:t>
+        <w:t>, min version 5, you may need to install clang manually if you are not using the latest Ubuntu OS</w:t>
       </w:r>
     </w:p>
     <w:p>
@@ -538,23 +617,6 @@
         <w:pStyle w:val="ListParagraph"/>
         <w:ind w:left="405"/>
       </w:pPr>
-    </w:p>
-    <w:p>
-      <w:pPr>
-        <w:pStyle w:val="ListParagraph"/>
-        <w:ind w:left="405"/>
-      </w:pPr>
-      <w:r>
-        <w:t xml:space="preserve">If this command does not install </w:t>
-      </w:r>
-      <w:proofErr w:type="spellStart"/>
-      <w:r>
-        <w:t>atleast</w:t>
-      </w:r>
-      <w:proofErr w:type="spellEnd"/>
-      <w:r>
-        <w:t xml:space="preserve"> clang 5 (for C++17), you need to install it manually.</w:t>
-      </w:r>
     </w:p>
     <w:p>
       <w:pPr>
@@ -590,17 +652,16 @@
           <w:ilvl w:val="0"/>
           <w:numId w:val="2"/>
         </w:numPr>
-        <w:rPr>
-          <w:i/>
-          <w:iCs/>
-        </w:rPr>
-      </w:pPr>
-      <w:r>
-        <w:rPr>
-          <w:i/>
-          <w:iCs/>
-        </w:rPr>
-        <w:t>sudo apt install minicom</w:t>
+      </w:pPr>
+      <w:r>
+        <w:rPr>
+          <w:i/>
+          <w:iCs/>
+        </w:rPr>
+        <w:t>sudo reboot</w:t>
+      </w:r>
+      <w:r>
+        <w:t xml:space="preserve"> </w:t>
       </w:r>
     </w:p>
     <w:p>
@@ -610,24 +671,17 @@
           <w:ilvl w:val="0"/>
           <w:numId w:val="2"/>
         </w:numPr>
-      </w:pPr>
-      <w:r>
-        <w:rPr>
-          <w:i/>
-          <w:iCs/>
-        </w:rPr>
-        <w:t>sudo reboot</w:t>
-      </w:r>
-      <w:r>
-        <w:t xml:space="preserve"> : this will apply the .</w:t>
-      </w:r>
-      <w:proofErr w:type="spellStart"/>
-      <w:r>
-        <w:t>bashrc</w:t>
-      </w:r>
-      <w:proofErr w:type="spellEnd"/>
-      <w:r>
-        <w:t xml:space="preserve"> change</w:t>
+        <w:rPr>
+          <w:i/>
+          <w:iCs/>
+        </w:rPr>
+      </w:pPr>
+      <w:r>
+        <w:rPr>
+          <w:i/>
+          <w:iCs/>
+        </w:rPr>
+        <w:t>cd ~</w:t>
       </w:r>
     </w:p>
     <w:p>
@@ -647,29 +701,9 @@
           <w:i/>
           <w:iCs/>
         </w:rPr>
-        <w:t>cd ~</w:t>
-      </w:r>
-    </w:p>
-    <w:p>
-      <w:pPr>
-        <w:pStyle w:val="ListParagraph"/>
-        <w:numPr>
-          <w:ilvl w:val="0"/>
-          <w:numId w:val="2"/>
-        </w:numPr>
-        <w:rPr>
-          <w:i/>
-          <w:iCs/>
-        </w:rPr>
-      </w:pPr>
-      <w:r>
-        <w:rPr>
-          <w:i/>
-          <w:iCs/>
-        </w:rPr>
         <w:t xml:space="preserve">git clone </w:t>
       </w:r>
-      <w:hyperlink r:id="rId6" w:history="1">
+      <w:hyperlink r:id="rId7" w:history="1">
         <w:r>
           <w:rPr>
             <w:rStyle w:val="Hyperlink"/>
@@ -892,180 +926,187 @@
     </w:p>
     <w:p>
       <w:r>
+        <w:tab/>
+      </w:r>
+      <w:r>
+        <w:t>We have the executable compiled</w:t>
+      </w:r>
+      <w:r>
+        <w:t xml:space="preserve"> now</w:t>
+      </w:r>
+      <w:r>
+        <w:t xml:space="preserve"> in the “out” directory</w:t>
+      </w:r>
+    </w:p>
+    <w:p>
+      <w:r>
+        <w:t>Set the serial port:</w:t>
+      </w:r>
+    </w:p>
+    <w:p>
+      <w:r>
+        <w:t xml:space="preserve">Use this command to find all the </w:t>
+      </w:r>
+      <w:r>
+        <w:t>connected</w:t>
+      </w:r>
+      <w:r>
+        <w:t xml:space="preserve"> serial port</w:t>
+      </w:r>
+      <w:r>
+        <w:t>s</w:t>
+      </w:r>
+    </w:p>
+    <w:p>
+      <w:pPr>
+        <w:rPr>
+          <w:i/>
+          <w:iCs/>
+        </w:rPr>
+      </w:pPr>
+      <w:r>
+        <w:rPr>
+          <w:i/>
+          <w:iCs/>
+        </w:rPr>
+        <w:t xml:space="preserve">sudo </w:t>
+      </w:r>
+      <w:proofErr w:type="spellStart"/>
+      <w:r>
+        <w:rPr>
+          <w:i/>
+          <w:iCs/>
+        </w:rPr>
+        <w:t>dmesg</w:t>
+      </w:r>
+      <w:proofErr w:type="spellEnd"/>
+      <w:r>
+        <w:rPr>
+          <w:i/>
+          <w:iCs/>
+        </w:rPr>
+        <w:t xml:space="preserve"> | grep </w:t>
+      </w:r>
+      <w:proofErr w:type="spellStart"/>
+      <w:r>
+        <w:rPr>
+          <w:i/>
+          <w:iCs/>
+        </w:rPr>
+        <w:t>tty</w:t>
+      </w:r>
+      <w:proofErr w:type="spellEnd"/>
+    </w:p>
+    <w:p>
+      <w:r>
+        <w:t xml:space="preserve">for </w:t>
+      </w:r>
+      <w:proofErr w:type="gramStart"/>
+      <w:r>
+        <w:t>example</w:t>
+      </w:r>
+      <w:proofErr w:type="gramEnd"/>
+      <w:r>
+        <w:t xml:space="preserve"> I see “</w:t>
+      </w:r>
+      <w:r>
+        <w:t>/dev/</w:t>
+      </w:r>
+      <w:r>
+        <w:t>ttyUSB0”</w:t>
+      </w:r>
+    </w:p>
+    <w:p/>
+    <w:p>
+      <w:r>
+        <w:t>Test the motors reset when sending the reset all command</w:t>
+      </w:r>
+      <w:r>
+        <w:t xml:space="preserve"> from the command line</w:t>
+      </w:r>
+      <w:r>
+        <w:t>:</w:t>
+      </w:r>
+    </w:p>
+    <w:p>
+      <w:r>
+        <w:t>sudo echo -</w:t>
+      </w:r>
+      <w:proofErr w:type="spellStart"/>
+      <w:r>
+        <w:t>en</w:t>
+      </w:r>
+      <w:proofErr w:type="spellEnd"/>
+      <w:r>
+        <w:t xml:space="preserve"> '\</w:t>
+      </w:r>
+      <w:proofErr w:type="spellStart"/>
+      <w:r>
+        <w:t>xFF</w:t>
+      </w:r>
+      <w:proofErr w:type="spellEnd"/>
+      <w:r>
+        <w:t xml:space="preserve">\x1B\x00' &gt; </w:t>
+      </w:r>
+      <w:proofErr w:type="spellStart"/>
+      <w:proofErr w:type="gramStart"/>
+      <w:r>
+        <w:t>binary.file</w:t>
+      </w:r>
+      <w:proofErr w:type="spellEnd"/>
+      <w:proofErr w:type="gramEnd"/>
+    </w:p>
+    <w:p>
+      <w:r>
+        <w:t xml:space="preserve">cat </w:t>
+      </w:r>
+      <w:proofErr w:type="spellStart"/>
+      <w:proofErr w:type="gramStart"/>
+      <w:r>
+        <w:t>binary.file</w:t>
+      </w:r>
+      <w:proofErr w:type="spellEnd"/>
+      <w:proofErr w:type="gramEnd"/>
+      <w:r>
+        <w:t xml:space="preserve"> &gt; /dev/ttyUSB0</w:t>
+      </w:r>
+    </w:p>
+    <w:p/>
+    <w:p>
+      <w:r>
+        <w:t>M</w:t>
+      </w:r>
+      <w:r>
+        <w:t>odify the SERIAL_PORT from config.ini to the correct serial port:</w:t>
+      </w:r>
+    </w:p>
+    <w:p>
+      <w:r>
+        <w:t>sudo nano ~/Mobots-3dPrinter/out/config.ini</w:t>
+      </w:r>
+    </w:p>
+    <w:p>
+      <w:r>
         <w:lastRenderedPageBreak/>
-        <w:tab/>
-      </w:r>
-      <w:r>
-        <w:t>We have the executable compiled</w:t>
-      </w:r>
-      <w:r>
-        <w:t xml:space="preserve"> now</w:t>
-      </w:r>
-      <w:r>
-        <w:t>, b</w:t>
-      </w:r>
-      <w:r>
-        <w:t>ut before running it, you should copy the sample g code from ~/Mobots-3dPrinter/</w:t>
-      </w:r>
-      <w:r>
-        <w:rPr>
-          <w:i/>
-          <w:iCs/>
-        </w:rPr>
-        <w:t>Samples</w:t>
-      </w:r>
-      <w:r>
-        <w:t xml:space="preserve"> </w:t>
-      </w:r>
-      <w:r>
-        <w:t>to ~/Mobots-3dPrinter/out using this command:</w:t>
-      </w:r>
-    </w:p>
-    <w:p>
-      <w:pPr>
-        <w:rPr>
-          <w:i/>
-          <w:iCs/>
-        </w:rPr>
-      </w:pPr>
-      <w:r>
-        <w:rPr>
-          <w:i/>
-          <w:iCs/>
-        </w:rPr>
-        <w:t>s</w:t>
-      </w:r>
-      <w:r>
-        <w:rPr>
-          <w:i/>
-          <w:iCs/>
-        </w:rPr>
-        <w:t>udo cp ~/Mobots-3dPrinter/</w:t>
-      </w:r>
-      <w:r>
-        <w:rPr>
-          <w:i/>
-          <w:iCs/>
-        </w:rPr>
-        <w:t>Samples</w:t>
-      </w:r>
-      <w:r>
-        <w:rPr>
-          <w:i/>
-          <w:iCs/>
-        </w:rPr>
-        <w:t>/hello-</w:t>
-      </w:r>
-      <w:proofErr w:type="spellStart"/>
-      <w:r>
-        <w:rPr>
-          <w:i/>
-          <w:iCs/>
-        </w:rPr>
-        <w:t>world.ngc</w:t>
-      </w:r>
-      <w:proofErr w:type="spellEnd"/>
-      <w:r>
-        <w:rPr>
-          <w:i/>
-          <w:iCs/>
-        </w:rPr>
-        <w:t xml:space="preserve"> ~/Mobots-3dPrinter/out/</w:t>
-      </w:r>
-    </w:p>
-    <w:p>
-      <w:r>
-        <w:t xml:space="preserve">now rename the </w:t>
-      </w:r>
-      <w:proofErr w:type="spellStart"/>
-      <w:r>
-        <w:t>gcode</w:t>
-      </w:r>
-      <w:proofErr w:type="spellEnd"/>
-      <w:r>
-        <w:t xml:space="preserve"> file to the default name(you can change it from config.ini, see below)</w:t>
-      </w:r>
-    </w:p>
-    <w:p>
-      <w:pPr>
-        <w:rPr>
-          <w:i/>
-          <w:iCs/>
-        </w:rPr>
-      </w:pPr>
-      <w:r>
-        <w:rPr>
-          <w:i/>
-          <w:iCs/>
-        </w:rPr>
-        <w:t>s</w:t>
-      </w:r>
-      <w:r>
-        <w:rPr>
-          <w:i/>
-          <w:iCs/>
-        </w:rPr>
-        <w:t>udo mv ~/Mobots-3dPrinter/out/hello-</w:t>
-      </w:r>
-      <w:proofErr w:type="spellStart"/>
-      <w:r>
-        <w:rPr>
-          <w:i/>
-          <w:iCs/>
-        </w:rPr>
-        <w:t>world.ngc</w:t>
-      </w:r>
-      <w:proofErr w:type="spellEnd"/>
-      <w:r>
-        <w:rPr>
-          <w:i/>
-          <w:iCs/>
-        </w:rPr>
-        <w:t xml:space="preserve">  ~/Mobots-3dPrinter/out/</w:t>
-      </w:r>
-      <w:proofErr w:type="spellStart"/>
-      <w:r>
-        <w:rPr>
-          <w:i/>
-          <w:iCs/>
-        </w:rPr>
-        <w:t>gcode.ngc</w:t>
-      </w:r>
-      <w:proofErr w:type="spellEnd"/>
-      <w:r>
-        <w:rPr>
-          <w:i/>
-          <w:iCs/>
-        </w:rPr>
-        <w:t xml:space="preserve"> </w:t>
-      </w:r>
-    </w:p>
-    <w:p>
-      <w:r>
-        <w:t>and also copy the config.ini:</w:t>
-      </w:r>
-    </w:p>
-    <w:p>
-      <w:pPr>
-        <w:rPr>
-          <w:i/>
-          <w:iCs/>
-        </w:rPr>
-      </w:pPr>
-      <w:r>
-        <w:rPr>
-          <w:i/>
-          <w:iCs/>
-        </w:rPr>
-        <w:t>sudo cp ~/Mobots-3dPrinter/</w:t>
-      </w:r>
-      <w:r>
-        <w:rPr>
-          <w:i/>
-          <w:iCs/>
-        </w:rPr>
-        <w:t>Samples</w:t>
-      </w:r>
+        <w:t>12. Run the executable using:</w:t>
+      </w:r>
+    </w:p>
+    <w:p>
+      <w:pPr>
+        <w:rPr>
+          <w:i/>
+          <w:iCs/>
+        </w:rPr>
+      </w:pPr>
+      <w:proofErr w:type="gramStart"/>
+      <w:r>
+        <w:rPr>
+          <w:i/>
+          <w:iCs/>
+        </w:rPr>
+        <w:t>sudo .</w:t>
+      </w:r>
+      <w:proofErr w:type="gramEnd"/>
       <w:r>
         <w:rPr>
           <w:i/>
@@ -1073,271 +1114,36 @@
         </w:rPr>
         <w:t>/</w:t>
       </w:r>
-      <w:r>
-        <w:rPr>
-          <w:i/>
-          <w:iCs/>
-        </w:rPr>
-        <w:t>config.</w:t>
-      </w:r>
-      <w:r>
-        <w:rPr>
-          <w:i/>
-          <w:iCs/>
-        </w:rPr>
-        <w:t>i</w:t>
-      </w:r>
-      <w:r>
-        <w:rPr>
-          <w:i/>
-          <w:iCs/>
-        </w:rPr>
-        <w:t>ni</w:t>
-      </w:r>
-      <w:r>
-        <w:rPr>
-          <w:i/>
-          <w:iCs/>
-        </w:rPr>
-        <w:t xml:space="preserve"> ~/Mobots-3dPrinter/out/</w:t>
-      </w:r>
-    </w:p>
-    <w:p>
-      <w:r>
-        <w:t>Set the serial port:</w:t>
-      </w:r>
-    </w:p>
-    <w:p>
-      <w:pPr>
-        <w:rPr>
-          <w:i/>
-          <w:iCs/>
-        </w:rPr>
-      </w:pPr>
-      <w:r>
-        <w:rPr>
-          <w:i/>
-          <w:iCs/>
-        </w:rPr>
-        <w:t xml:space="preserve">Use this command to find all the </w:t>
-      </w:r>
-      <w:r>
-        <w:rPr>
-          <w:i/>
-          <w:iCs/>
-        </w:rPr>
-        <w:t>connected</w:t>
-      </w:r>
-      <w:r>
-        <w:rPr>
-          <w:i/>
-          <w:iCs/>
-        </w:rPr>
-        <w:t xml:space="preserve"> serial port</w:t>
-      </w:r>
-      <w:r>
-        <w:rPr>
-          <w:i/>
-          <w:iCs/>
-        </w:rPr>
-        <w:t>s</w:t>
-      </w:r>
-    </w:p>
-    <w:p>
-      <w:pPr>
-        <w:rPr>
-          <w:i/>
-          <w:iCs/>
-        </w:rPr>
-      </w:pPr>
-      <w:r>
-        <w:rPr>
-          <w:i/>
-          <w:iCs/>
-        </w:rPr>
-        <w:t xml:space="preserve">sudo </w:t>
-      </w:r>
-      <w:proofErr w:type="spellStart"/>
-      <w:r>
-        <w:rPr>
-          <w:i/>
-          <w:iCs/>
-        </w:rPr>
-        <w:t>dmesg</w:t>
-      </w:r>
-      <w:proofErr w:type="spellEnd"/>
-      <w:r>
-        <w:rPr>
-          <w:i/>
-          <w:iCs/>
-        </w:rPr>
-        <w:t xml:space="preserve"> | grep </w:t>
-      </w:r>
-      <w:proofErr w:type="spellStart"/>
-      <w:r>
-        <w:rPr>
-          <w:i/>
-          <w:iCs/>
-        </w:rPr>
-        <w:t>tty</w:t>
-      </w:r>
-      <w:proofErr w:type="spellEnd"/>
-    </w:p>
-    <w:p>
-      <w:r>
-        <w:t>for example I see “</w:t>
-      </w:r>
-      <w:r>
-        <w:t>/dev/</w:t>
-      </w:r>
-      <w:r>
-        <w:t>ttyUSB0”</w:t>
-      </w:r>
-    </w:p>
-    <w:p>
-      <w:pPr>
-        <w:rPr>
-          <w:i/>
-          <w:iCs/>
-        </w:rPr>
-      </w:pPr>
-      <w:r>
-        <w:rPr>
-          <w:i/>
-          <w:iCs/>
-        </w:rPr>
-        <w:t>sudo minicom -s</w:t>
-      </w:r>
-    </w:p>
-    <w:p>
-      <w:r>
-        <w:t>E</w:t>
-      </w:r>
-      <w:r>
-        <w:t>nter in “Serial ports setup”</w:t>
-      </w:r>
-    </w:p>
-    <w:p>
-      <w:r>
-        <w:t>Press “A” and modify the “Serial Device” to “/dev/ttyUSB0” in my example, then press Enter to save it</w:t>
-      </w:r>
-    </w:p>
-    <w:p>
-      <w:r>
-        <w:t>Press “E” to modify the Baud rate to 230400 8N1, then press Enter to save it</w:t>
-      </w:r>
-    </w:p>
-    <w:p>
-      <w:r>
-        <w:t>Exit from Minicom.</w:t>
-      </w:r>
+      <w:proofErr w:type="spellStart"/>
+      <w:r>
+        <w:rPr>
+          <w:i/>
+          <w:iCs/>
+        </w:rPr>
+        <w:t>RoMoController</w:t>
+      </w:r>
+      <w:proofErr w:type="spellEnd"/>
     </w:p>
     <w:p/>
     <w:p>
       <w:r>
-        <w:t>Change the read/write access to the port:</w:t>
-      </w:r>
-    </w:p>
-    <w:p>
-      <w:r>
-        <w:t xml:space="preserve">Sudo </w:t>
-      </w:r>
-      <w:proofErr w:type="spellStart"/>
-      <w:r>
-        <w:t>chmod</w:t>
-      </w:r>
-      <w:proofErr w:type="spellEnd"/>
-      <w:r>
-        <w:t xml:space="preserve"> </w:t>
-      </w:r>
-      <w:proofErr w:type="spellStart"/>
-      <w:r>
-        <w:t>o+rw</w:t>
-      </w:r>
-      <w:proofErr w:type="spellEnd"/>
-      <w:r>
-        <w:t xml:space="preserve"> /dev/ttyUSB0</w:t>
-      </w:r>
-    </w:p>
-    <w:p/>
-    <w:p>
-      <w:r>
-        <w:t>Set the serial port to 230400 baud rate:</w:t>
-      </w:r>
-    </w:p>
-    <w:p>
-      <w:proofErr w:type="spellStart"/>
-      <w:r>
-        <w:t>Stty</w:t>
-      </w:r>
-      <w:proofErr w:type="spellEnd"/>
-      <w:r>
-        <w:t xml:space="preserve"> 230400 -F /dev/ttyUSB0</w:t>
-      </w:r>
-    </w:p>
-    <w:p/>
-    <w:p>
-      <w:r>
-        <w:t>Test the motors reset when sending the reset all command:</w:t>
-      </w:r>
-    </w:p>
-    <w:p>
-      <w:r>
-        <w:t>Sudo echo -</w:t>
-      </w:r>
-      <w:proofErr w:type="spellStart"/>
-      <w:r>
-        <w:t>en</w:t>
-      </w:r>
-      <w:proofErr w:type="spellEnd"/>
-      <w:r>
-        <w:t xml:space="preserve"> ‘\</w:t>
-      </w:r>
-      <w:proofErr w:type="spellStart"/>
-      <w:r>
-        <w:t>xFF</w:t>
-      </w:r>
-      <w:proofErr w:type="spellEnd"/>
-      <w:r>
-        <w:t xml:space="preserve">\x1B\x00’ &gt; </w:t>
-      </w:r>
-      <w:proofErr w:type="spellStart"/>
-      <w:r>
-        <w:t>binary.file</w:t>
-      </w:r>
-      <w:proofErr w:type="spellEnd"/>
-    </w:p>
-    <w:p>
-      <w:r>
-        <w:t xml:space="preserve">Cat </w:t>
-      </w:r>
-      <w:proofErr w:type="spellStart"/>
-      <w:r>
-        <w:t>binary.file</w:t>
-      </w:r>
-      <w:proofErr w:type="spellEnd"/>
-      <w:r>
-        <w:t xml:space="preserve"> &gt; /dev/ttyUSB0</w:t>
-      </w:r>
-    </w:p>
-    <w:p/>
-    <w:p>
-      <w:r>
-        <w:t>M</w:t>
-      </w:r>
-      <w:r>
-        <w:t>odify the SERIAL_PORT from config.ini to the correct serial port:</w:t>
-      </w:r>
-    </w:p>
-    <w:p>
-      <w:r>
-        <w:t>sudo nano ~/Mobots-3dPrinter/out/config.ini</w:t>
-      </w:r>
-    </w:p>
-    <w:p/>
-    <w:p>
-      <w:r>
-        <w:t>After running the executable you will see a log file created in the same directory as the executable, the name of the log file is the current date. The log file shall describe the steps the app makes, show errors or info, the log is not 100% complete it may not contain all the errors at the moment.</w:t>
+        <w:t xml:space="preserve">After running the </w:t>
+      </w:r>
+      <w:proofErr w:type="gramStart"/>
+      <w:r>
+        <w:t>executable</w:t>
+      </w:r>
+      <w:proofErr w:type="gramEnd"/>
+      <w:r>
+        <w:t xml:space="preserve"> you will see a log file created in the same directory as the executable, the name of the log file is the current date. The log file shall describe the steps the app makes, show errors or info, the log is not 100% complete it may not contain all the errors </w:t>
+      </w:r>
+      <w:proofErr w:type="gramStart"/>
+      <w:r>
+        <w:t>at the moment</w:t>
+      </w:r>
+      <w:proofErr w:type="gramEnd"/>
+      <w:r>
+        <w:t>.</w:t>
       </w:r>
     </w:p>
     <w:p>

</xml_diff>

<commit_message>
add group relative move
</commit_message>
<xml_diff>
--- a/Docs/InstallationTutorial.docx
+++ b/Docs/InstallationTutorial.docx
@@ -21,6 +21,9 @@
         <w:ind w:left="405" w:hanging="360"/>
       </w:pPr>
       <w:r>
+        <w:rPr>
+          <w:noProof/>
+        </w:rPr>
         <w:drawing>
           <wp:inline distT="0" distB="0" distL="0" distR="0" wp14:anchorId="11573E40" wp14:editId="47015772">
             <wp:extent cx="5943600" cy="4029710"/>
@@ -114,15 +117,29 @@
     </w:p>
     <w:p>
       <w:r>
-        <w:t xml:space="preserve">If you are not using the latest Ubuntu </w:t>
-      </w:r>
-      <w:proofErr w:type="gramStart"/>
-      <w:r>
-        <w:t>OS(</w:t>
-      </w:r>
-      <w:proofErr w:type="gramEnd"/>
-      <w:r>
-        <w:t>otherwise skip to step 3):</w:t>
+        <w:t>If you are not using the latest Ubuntu OS</w:t>
+      </w:r>
+      <w:r>
+        <w:t xml:space="preserve"> you may not have </w:t>
+      </w:r>
+      <w:proofErr w:type="spellStart"/>
+      <w:r>
+        <w:t>cmake</w:t>
+      </w:r>
+      <w:proofErr w:type="spellEnd"/>
+      <w:r>
+        <w:t xml:space="preserve"> v3.24+ in the package manager, follow these steps to install a newer </w:t>
+      </w:r>
+      <w:proofErr w:type="spellStart"/>
+      <w:r>
+        <w:t>cmake</w:t>
+      </w:r>
+      <w:proofErr w:type="spellEnd"/>
+      <w:r>
+        <w:t xml:space="preserve"> version</w:t>
+      </w:r>
+      <w:r>
+        <w:t>(otherwise skip to step 3):</w:t>
       </w:r>
     </w:p>
     <w:p>
@@ -252,15 +269,8 @@
           <w:i/>
           <w:iCs/>
         </w:rPr>
-        <w:t>sudo nano ~</w:t>
-      </w:r>
-      <w:proofErr w:type="gramStart"/>
-      <w:r>
-        <w:rPr>
-          <w:i/>
-          <w:iCs/>
-        </w:rPr>
-        <w:t>/.</w:t>
+        <w:lastRenderedPageBreak/>
+        <w:t>sudo nano ~/.</w:t>
       </w:r>
       <w:proofErr w:type="spellStart"/>
       <w:r>
@@ -271,26 +281,19 @@
         <w:t>bashrc</w:t>
       </w:r>
       <w:proofErr w:type="spellEnd"/>
-      <w:proofErr w:type="gramEnd"/>
     </w:p>
     <w:p>
       <w:pPr>
         <w:ind w:left="405"/>
       </w:pPr>
       <w:r>
-        <w:lastRenderedPageBreak/>
-        <w:t xml:space="preserve">at the end </w:t>
-      </w:r>
-      <w:proofErr w:type="gramStart"/>
-      <w:r>
-        <w:t>of .</w:t>
+        <w:t>at the end of .</w:t>
       </w:r>
       <w:proofErr w:type="spellStart"/>
       <w:r>
         <w:t>bashrc</w:t>
       </w:r>
       <w:proofErr w:type="spellEnd"/>
-      <w:proofErr w:type="gramEnd"/>
       <w:r>
         <w:t xml:space="preserve"> write this line:</w:t>
       </w:r>
@@ -303,15 +306,7 @@
         <w:t>export PATH=”/home/$USER/cmake-3.26.4-linux-aarch64</w:t>
       </w:r>
       <w:r>
-        <w:t>/</w:t>
-      </w:r>
-      <w:proofErr w:type="gramStart"/>
-      <w:r>
-        <w:t>bin:$</w:t>
-      </w:r>
-      <w:proofErr w:type="gramEnd"/>
-      <w:r>
-        <w:t>PATH”</w:t>
+        <w:t>/bin:$PATH”</w:t>
       </w:r>
     </w:p>
     <w:p>
@@ -644,6 +639,71 @@
         </w:rPr>
         <w:t xml:space="preserve"> ninja-build</w:t>
       </w:r>
+    </w:p>
+    <w:p>
+      <w:pPr>
+        <w:pStyle w:val="ListParagraph"/>
+        <w:numPr>
+          <w:ilvl w:val="0"/>
+          <w:numId w:val="2"/>
+        </w:numPr>
+        <w:rPr>
+          <w:i/>
+          <w:iCs/>
+        </w:rPr>
+      </w:pPr>
+      <w:r>
+        <w:t xml:space="preserve">Add your user to the </w:t>
+      </w:r>
+      <w:proofErr w:type="spellStart"/>
+      <w:r>
+        <w:t>dialout</w:t>
+      </w:r>
+      <w:proofErr w:type="spellEnd"/>
+      <w:r>
+        <w:t xml:space="preserve"> group so you can access the serial port without sudo access:</w:t>
+      </w:r>
+    </w:p>
+    <w:p>
+      <w:pPr>
+        <w:pStyle w:val="ListParagraph"/>
+        <w:ind w:left="405"/>
+        <w:rPr>
+          <w:rFonts w:ascii="var(--ff-mono)" w:hAnsi="var(--ff-mono)"/>
+        </w:rPr>
+      </w:pPr>
+      <w:r>
+        <w:rPr>
+          <w:i/>
+          <w:iCs/>
+        </w:rPr>
+        <w:t xml:space="preserve">sudo </w:t>
+      </w:r>
+      <w:proofErr w:type="spellStart"/>
+      <w:r>
+        <w:rPr>
+          <w:i/>
+          <w:iCs/>
+        </w:rPr>
+        <w:t>adduser</w:t>
+      </w:r>
+      <w:proofErr w:type="spellEnd"/>
+      <w:r>
+        <w:rPr>
+          <w:i/>
+          <w:iCs/>
+        </w:rPr>
+        <w:t xml:space="preserve"> $USER </w:t>
+      </w:r>
+      <w:proofErr w:type="spellStart"/>
+      <w:r>
+        <w:rPr>
+          <w:i/>
+          <w:iCs/>
+        </w:rPr>
+        <w:t>dialout</w:t>
+      </w:r>
+      <w:proofErr w:type="spellEnd"/>
     </w:p>
     <w:p>
       <w:pPr>
@@ -881,7 +941,24 @@
         <w:ind w:left="405"/>
       </w:pPr>
       <w:r>
-        <w:t>You should see the build files generated in the “out” folder</w:t>
+        <w:t>You should see the build files generated in the “</w:t>
+      </w:r>
+      <w:r>
+        <w:t>build</w:t>
+      </w:r>
+      <w:r>
+        <w:t>” folder</w:t>
+      </w:r>
+      <w:r>
+        <w:t xml:space="preserve"> together with the executable “</w:t>
+      </w:r>
+      <w:proofErr w:type="spellStart"/>
+      <w:r>
+        <w:t>RoMoController</w:t>
+      </w:r>
+      <w:proofErr w:type="spellEnd"/>
+      <w:r>
+        <w:t>”</w:t>
       </w:r>
     </w:p>
     <w:p>
@@ -901,7 +978,14 @@
           <w:i/>
           <w:iCs/>
         </w:rPr>
-        <w:t>cd out</w:t>
+        <w:t xml:space="preserve">cd </w:t>
+      </w:r>
+      <w:r>
+        <w:rPr>
+          <w:i/>
+          <w:iCs/>
+        </w:rPr>
+        <w:t>build</w:t>
       </w:r>
     </w:p>
     <w:p>
@@ -917,28 +1001,8 @@
         </w:rPr>
       </w:pPr>
       <w:r>
-        <w:rPr>
-          <w:i/>
-          <w:iCs/>
-        </w:rPr>
-        <w:t>sudo ninja</w:t>
-      </w:r>
-    </w:p>
-    <w:p>
-      <w:r>
-        <w:tab/>
-      </w:r>
-      <w:r>
-        <w:t>We have the executable compiled</w:t>
-      </w:r>
-      <w:r>
-        <w:t xml:space="preserve"> now</w:t>
-      </w:r>
-      <w:r>
-        <w:t xml:space="preserve"> in the “out” directory</w:t>
-      </w:r>
-    </w:p>
-    <w:p>
+        <w:t xml:space="preserve"> </w:t>
+      </w:r>
       <w:r>
         <w:t>Set the serial port:</w:t>
       </w:r>
@@ -999,15 +1063,7 @@
     </w:p>
     <w:p>
       <w:r>
-        <w:t xml:space="preserve">for </w:t>
-      </w:r>
-      <w:proofErr w:type="gramStart"/>
-      <w:r>
-        <w:t>example</w:t>
-      </w:r>
-      <w:proofErr w:type="gramEnd"/>
-      <w:r>
-        <w:t xml:space="preserve"> I see “</w:t>
+        <w:t>for example I see “</w:t>
       </w:r>
       <w:r>
         <w:t>/dev/</w:t>
@@ -1019,10 +1075,110 @@
     <w:p/>
     <w:p>
       <w:r>
+        <w:t xml:space="preserve">You will need to install minicom and configure the serial port to </w:t>
+      </w:r>
+    </w:p>
+    <w:p>
+      <w:proofErr w:type="spellStart"/>
+      <w:r>
+        <w:t>Baudrate</w:t>
+      </w:r>
+      <w:proofErr w:type="spellEnd"/>
+      <w:r>
+        <w:t>: 230400,</w:t>
+      </w:r>
+    </w:p>
+    <w:p>
+      <w:proofErr w:type="spellStart"/>
+      <w:r>
+        <w:t>DataBits</w:t>
+      </w:r>
+      <w:proofErr w:type="spellEnd"/>
+      <w:r>
+        <w:t>: 8</w:t>
+      </w:r>
+    </w:p>
+    <w:p>
+      <w:r>
+        <w:t>Parity: None</w:t>
+      </w:r>
+    </w:p>
+    <w:p>
+      <w:proofErr w:type="spellStart"/>
+      <w:r>
+        <w:t>StopBits</w:t>
+      </w:r>
+      <w:proofErr w:type="spellEnd"/>
+      <w:r>
+        <w:t>: 1</w:t>
+      </w:r>
+    </w:p>
+    <w:p>
+      <w:pPr>
+        <w:pStyle w:val="ListParagraph"/>
+        <w:numPr>
+          <w:ilvl w:val="0"/>
+          <w:numId w:val="2"/>
+        </w:numPr>
+      </w:pPr>
+      <w:r>
+        <w:lastRenderedPageBreak/>
+        <w:t>Run this command:</w:t>
+      </w:r>
+    </w:p>
+    <w:p>
+      <w:pPr>
+        <w:pStyle w:val="ListParagraph"/>
+        <w:ind w:left="405"/>
+        <w:rPr>
+          <w:i/>
+          <w:iCs/>
+        </w:rPr>
+      </w:pPr>
+      <w:r>
+        <w:rPr>
+          <w:i/>
+          <w:iCs/>
+        </w:rPr>
+        <w:t>m</w:t>
+      </w:r>
+      <w:r>
+        <w:rPr>
+          <w:i/>
+          <w:iCs/>
+        </w:rPr>
+        <w:t>inicom</w:t>
+      </w:r>
+    </w:p>
+    <w:p>
+      <w:pPr>
+        <w:pStyle w:val="ListParagraph"/>
+        <w:ind w:left="405"/>
+      </w:pPr>
+      <w:r>
+        <w:t xml:space="preserve">You should see minicom start, press CTRL+A then Q, to exit </w:t>
+      </w:r>
+      <w:proofErr w:type="spellStart"/>
+      <w:r>
+        <w:t>mincom</w:t>
+      </w:r>
+      <w:proofErr w:type="spellEnd"/>
+      <w:r>
+        <w:t>.</w:t>
+      </w:r>
+    </w:p>
+    <w:p>
+      <w:r>
         <w:t>Test the motors reset when sending the reset all command</w:t>
       </w:r>
       <w:r>
-        <w:t xml:space="preserve"> from the command line</w:t>
+        <w:t xml:space="preserve"> from the </w:t>
+      </w:r>
+      <w:r>
+        <w:t xml:space="preserve">following 2 commands in the </w:t>
+      </w:r>
+      <w:r>
+        <w:t>command line</w:t>
       </w:r>
       <w:r>
         <w:t>:</w:t>
@@ -1049,24 +1205,20 @@
         <w:t xml:space="preserve">\x1B\x00' &gt; </w:t>
       </w:r>
       <w:proofErr w:type="spellStart"/>
-      <w:proofErr w:type="gramStart"/>
       <w:r>
         <w:t>binary.file</w:t>
       </w:r>
       <w:proofErr w:type="spellEnd"/>
-      <w:proofErr w:type="gramEnd"/>
     </w:p>
     <w:p>
       <w:r>
         <w:t xml:space="preserve">cat </w:t>
       </w:r>
       <w:proofErr w:type="spellStart"/>
-      <w:proofErr w:type="gramStart"/>
       <w:r>
         <w:t>binary.file</w:t>
       </w:r>
       <w:proofErr w:type="spellEnd"/>
-      <w:proofErr w:type="gramEnd"/>
       <w:r>
         <w:t xml:space="preserve"> &gt; /dev/ttyUSB0</w:t>
       </w:r>
@@ -1086,33 +1238,33 @@
       </w:r>
     </w:p>
     <w:p>
-      <w:r>
-        <w:lastRenderedPageBreak/>
-        <w:t>12. Run the executable using:</w:t>
-      </w:r>
-    </w:p>
-    <w:p>
-      <w:pPr>
-        <w:rPr>
-          <w:i/>
-          <w:iCs/>
-        </w:rPr>
-      </w:pPr>
-      <w:proofErr w:type="gramStart"/>
-      <w:r>
-        <w:rPr>
-          <w:i/>
-          <w:iCs/>
-        </w:rPr>
-        <w:t>sudo .</w:t>
-      </w:r>
-      <w:proofErr w:type="gramEnd"/>
-      <w:r>
-        <w:rPr>
-          <w:i/>
-          <w:iCs/>
-        </w:rPr>
-        <w:t>/</w:t>
+      <w:pPr>
+        <w:pStyle w:val="ListParagraph"/>
+        <w:numPr>
+          <w:ilvl w:val="0"/>
+          <w:numId w:val="2"/>
+        </w:numPr>
+      </w:pPr>
+      <w:r>
+        <w:t xml:space="preserve"> </w:t>
+      </w:r>
+      <w:r>
+        <w:t>Run the executable using:</w:t>
+      </w:r>
+    </w:p>
+    <w:p>
+      <w:pPr>
+        <w:rPr>
+          <w:i/>
+          <w:iCs/>
+        </w:rPr>
+      </w:pPr>
+      <w:r>
+        <w:rPr>
+          <w:i/>
+          <w:iCs/>
+        </w:rPr>
+        <w:t>sudo ./</w:t>
       </w:r>
       <w:proofErr w:type="spellStart"/>
       <w:r>
@@ -1127,23 +1279,7 @@
     <w:p/>
     <w:p>
       <w:r>
-        <w:t xml:space="preserve">After running the </w:t>
-      </w:r>
-      <w:proofErr w:type="gramStart"/>
-      <w:r>
-        <w:t>executable</w:t>
-      </w:r>
-      <w:proofErr w:type="gramEnd"/>
-      <w:r>
-        <w:t xml:space="preserve"> you will see a log file created in the same directory as the executable, the name of the log file is the current date. The log file shall describe the steps the app makes, show errors or info, the log is not 100% complete it may not contain all the errors </w:t>
-      </w:r>
-      <w:proofErr w:type="gramStart"/>
-      <w:r>
-        <w:t>at the moment</w:t>
-      </w:r>
-      <w:proofErr w:type="gramEnd"/>
-      <w:r>
-        <w:t>.</w:t>
+        <w:t>After running the executable you will see a log file created in the same directory as the executable, the name of the log file is the current date. The log file shall describe the steps the app makes, show errors or info, the log is not 100% complete it may not contain all the errors at the moment.</w:t>
       </w:r>
     </w:p>
     <w:p>
@@ -1254,6 +1390,92 @@
     </w:lvl>
   </w:abstractNum>
   <w:abstractNum w:abstractNumId="1" w15:restartNumberingAfterBreak="0">
+    <w:nsid w:val="394F5ADF"/>
+    <w:multiLevelType w:val="hybridMultilevel"/>
+    <w:tmpl w:val="6E402FF8"/>
+    <w:lvl w:ilvl="0" w:tplc="0409000F">
+      <w:start w:val="1"/>
+      <w:numFmt w:val="decimal"/>
+      <w:lvlText w:val="%1."/>
+      <w:lvlJc w:val="left"/>
+      <w:pPr>
+        <w:ind w:left="720" w:hanging="360"/>
+      </w:pPr>
+    </w:lvl>
+    <w:lvl w:ilvl="1" w:tplc="04090019" w:tentative="1">
+      <w:start w:val="1"/>
+      <w:numFmt w:val="lowerLetter"/>
+      <w:lvlText w:val="%2."/>
+      <w:lvlJc w:val="left"/>
+      <w:pPr>
+        <w:ind w:left="1440" w:hanging="360"/>
+      </w:pPr>
+    </w:lvl>
+    <w:lvl w:ilvl="2" w:tplc="0409001B" w:tentative="1">
+      <w:start w:val="1"/>
+      <w:numFmt w:val="lowerRoman"/>
+      <w:lvlText w:val="%3."/>
+      <w:lvlJc w:val="right"/>
+      <w:pPr>
+        <w:ind w:left="2160" w:hanging="180"/>
+      </w:pPr>
+    </w:lvl>
+    <w:lvl w:ilvl="3" w:tplc="0409000F" w:tentative="1">
+      <w:start w:val="1"/>
+      <w:numFmt w:val="decimal"/>
+      <w:lvlText w:val="%4."/>
+      <w:lvlJc w:val="left"/>
+      <w:pPr>
+        <w:ind w:left="2880" w:hanging="360"/>
+      </w:pPr>
+    </w:lvl>
+    <w:lvl w:ilvl="4" w:tplc="04090019" w:tentative="1">
+      <w:start w:val="1"/>
+      <w:numFmt w:val="lowerLetter"/>
+      <w:lvlText w:val="%5."/>
+      <w:lvlJc w:val="left"/>
+      <w:pPr>
+        <w:ind w:left="3600" w:hanging="360"/>
+      </w:pPr>
+    </w:lvl>
+    <w:lvl w:ilvl="5" w:tplc="0409001B" w:tentative="1">
+      <w:start w:val="1"/>
+      <w:numFmt w:val="lowerRoman"/>
+      <w:lvlText w:val="%6."/>
+      <w:lvlJc w:val="right"/>
+      <w:pPr>
+        <w:ind w:left="4320" w:hanging="180"/>
+      </w:pPr>
+    </w:lvl>
+    <w:lvl w:ilvl="6" w:tplc="0409000F" w:tentative="1">
+      <w:start w:val="1"/>
+      <w:numFmt w:val="decimal"/>
+      <w:lvlText w:val="%7."/>
+      <w:lvlJc w:val="left"/>
+      <w:pPr>
+        <w:ind w:left="5040" w:hanging="360"/>
+      </w:pPr>
+    </w:lvl>
+    <w:lvl w:ilvl="7" w:tplc="04090019" w:tentative="1">
+      <w:start w:val="1"/>
+      <w:numFmt w:val="lowerLetter"/>
+      <w:lvlText w:val="%8."/>
+      <w:lvlJc w:val="left"/>
+      <w:pPr>
+        <w:ind w:left="5760" w:hanging="360"/>
+      </w:pPr>
+    </w:lvl>
+    <w:lvl w:ilvl="8" w:tplc="0409001B" w:tentative="1">
+      <w:start w:val="1"/>
+      <w:numFmt w:val="lowerRoman"/>
+      <w:lvlText w:val="%9."/>
+      <w:lvlJc w:val="right"/>
+      <w:pPr>
+        <w:ind w:left="6480" w:hanging="180"/>
+      </w:pPr>
+    </w:lvl>
+  </w:abstractNum>
+  <w:abstractNum w:abstractNumId="2" w15:restartNumberingAfterBreak="0">
     <w:nsid w:val="63A62EC5"/>
     <w:multiLevelType w:val="hybridMultilevel"/>
     <w:tmpl w:val="D0AE21F4"/>
@@ -1339,11 +1561,198 @@
       </w:pPr>
     </w:lvl>
   </w:abstractNum>
+  <w:abstractNum w:abstractNumId="3" w15:restartNumberingAfterBreak="0">
+    <w:nsid w:val="6AF04CCC"/>
+    <w:multiLevelType w:val="hybridMultilevel"/>
+    <w:tmpl w:val="FC60B7F2"/>
+    <w:lvl w:ilvl="0" w:tplc="18E8EE30">
+      <w:start w:val="1"/>
+      <w:numFmt w:val="decimal"/>
+      <w:lvlText w:val="%1."/>
+      <w:lvlJc w:val="left"/>
+      <w:pPr>
+        <w:ind w:left="450" w:hanging="360"/>
+      </w:pPr>
+      <w:rPr>
+        <w:rFonts w:hint="default"/>
+      </w:rPr>
+    </w:lvl>
+    <w:lvl w:ilvl="1" w:tplc="04090019" w:tentative="1">
+      <w:start w:val="1"/>
+      <w:numFmt w:val="lowerLetter"/>
+      <w:lvlText w:val="%2."/>
+      <w:lvlJc w:val="left"/>
+      <w:pPr>
+        <w:ind w:left="1485" w:hanging="360"/>
+      </w:pPr>
+    </w:lvl>
+    <w:lvl w:ilvl="2" w:tplc="0409001B" w:tentative="1">
+      <w:start w:val="1"/>
+      <w:numFmt w:val="lowerRoman"/>
+      <w:lvlText w:val="%3."/>
+      <w:lvlJc w:val="right"/>
+      <w:pPr>
+        <w:ind w:left="2205" w:hanging="180"/>
+      </w:pPr>
+    </w:lvl>
+    <w:lvl w:ilvl="3" w:tplc="0409000F" w:tentative="1">
+      <w:start w:val="1"/>
+      <w:numFmt w:val="decimal"/>
+      <w:lvlText w:val="%4."/>
+      <w:lvlJc w:val="left"/>
+      <w:pPr>
+        <w:ind w:left="2925" w:hanging="360"/>
+      </w:pPr>
+    </w:lvl>
+    <w:lvl w:ilvl="4" w:tplc="04090019" w:tentative="1">
+      <w:start w:val="1"/>
+      <w:numFmt w:val="lowerLetter"/>
+      <w:lvlText w:val="%5."/>
+      <w:lvlJc w:val="left"/>
+      <w:pPr>
+        <w:ind w:left="3645" w:hanging="360"/>
+      </w:pPr>
+    </w:lvl>
+    <w:lvl w:ilvl="5" w:tplc="0409001B" w:tentative="1">
+      <w:start w:val="1"/>
+      <w:numFmt w:val="lowerRoman"/>
+      <w:lvlText w:val="%6."/>
+      <w:lvlJc w:val="right"/>
+      <w:pPr>
+        <w:ind w:left="4365" w:hanging="180"/>
+      </w:pPr>
+    </w:lvl>
+    <w:lvl w:ilvl="6" w:tplc="0409000F" w:tentative="1">
+      <w:start w:val="1"/>
+      <w:numFmt w:val="decimal"/>
+      <w:lvlText w:val="%7."/>
+      <w:lvlJc w:val="left"/>
+      <w:pPr>
+        <w:ind w:left="5085" w:hanging="360"/>
+      </w:pPr>
+    </w:lvl>
+    <w:lvl w:ilvl="7" w:tplc="04090019" w:tentative="1">
+      <w:start w:val="1"/>
+      <w:numFmt w:val="lowerLetter"/>
+      <w:lvlText w:val="%8."/>
+      <w:lvlJc w:val="left"/>
+      <w:pPr>
+        <w:ind w:left="5805" w:hanging="360"/>
+      </w:pPr>
+    </w:lvl>
+    <w:lvl w:ilvl="8" w:tplc="0409001B" w:tentative="1">
+      <w:start w:val="1"/>
+      <w:numFmt w:val="lowerRoman"/>
+      <w:lvlText w:val="%9."/>
+      <w:lvlJc w:val="right"/>
+      <w:pPr>
+        <w:ind w:left="6525" w:hanging="180"/>
+      </w:pPr>
+    </w:lvl>
+  </w:abstractNum>
+  <w:abstractNum w:abstractNumId="4" w15:restartNumberingAfterBreak="0">
+    <w:nsid w:val="7B096054"/>
+    <w:multiLevelType w:val="hybridMultilevel"/>
+    <w:tmpl w:val="81029230"/>
+    <w:lvl w:ilvl="0" w:tplc="18E8EE30">
+      <w:start w:val="1"/>
+      <w:numFmt w:val="decimal"/>
+      <w:lvlText w:val="%1."/>
+      <w:lvlJc w:val="left"/>
+      <w:pPr>
+        <w:ind w:left="450" w:hanging="360"/>
+      </w:pPr>
+      <w:rPr>
+        <w:rFonts w:hint="default"/>
+      </w:rPr>
+    </w:lvl>
+    <w:lvl w:ilvl="1" w:tplc="04090019" w:tentative="1">
+      <w:start w:val="1"/>
+      <w:numFmt w:val="lowerLetter"/>
+      <w:lvlText w:val="%2."/>
+      <w:lvlJc w:val="left"/>
+      <w:pPr>
+        <w:ind w:left="1485" w:hanging="360"/>
+      </w:pPr>
+    </w:lvl>
+    <w:lvl w:ilvl="2" w:tplc="0409001B" w:tentative="1">
+      <w:start w:val="1"/>
+      <w:numFmt w:val="lowerRoman"/>
+      <w:lvlText w:val="%3."/>
+      <w:lvlJc w:val="right"/>
+      <w:pPr>
+        <w:ind w:left="2205" w:hanging="180"/>
+      </w:pPr>
+    </w:lvl>
+    <w:lvl w:ilvl="3" w:tplc="0409000F" w:tentative="1">
+      <w:start w:val="1"/>
+      <w:numFmt w:val="decimal"/>
+      <w:lvlText w:val="%4."/>
+      <w:lvlJc w:val="left"/>
+      <w:pPr>
+        <w:ind w:left="2925" w:hanging="360"/>
+      </w:pPr>
+    </w:lvl>
+    <w:lvl w:ilvl="4" w:tplc="04090019" w:tentative="1">
+      <w:start w:val="1"/>
+      <w:numFmt w:val="lowerLetter"/>
+      <w:lvlText w:val="%5."/>
+      <w:lvlJc w:val="left"/>
+      <w:pPr>
+        <w:ind w:left="3645" w:hanging="360"/>
+      </w:pPr>
+    </w:lvl>
+    <w:lvl w:ilvl="5" w:tplc="0409001B" w:tentative="1">
+      <w:start w:val="1"/>
+      <w:numFmt w:val="lowerRoman"/>
+      <w:lvlText w:val="%6."/>
+      <w:lvlJc w:val="right"/>
+      <w:pPr>
+        <w:ind w:left="4365" w:hanging="180"/>
+      </w:pPr>
+    </w:lvl>
+    <w:lvl w:ilvl="6" w:tplc="0409000F" w:tentative="1">
+      <w:start w:val="1"/>
+      <w:numFmt w:val="decimal"/>
+      <w:lvlText w:val="%7."/>
+      <w:lvlJc w:val="left"/>
+      <w:pPr>
+        <w:ind w:left="5085" w:hanging="360"/>
+      </w:pPr>
+    </w:lvl>
+    <w:lvl w:ilvl="7" w:tplc="04090019" w:tentative="1">
+      <w:start w:val="1"/>
+      <w:numFmt w:val="lowerLetter"/>
+      <w:lvlText w:val="%8."/>
+      <w:lvlJc w:val="left"/>
+      <w:pPr>
+        <w:ind w:left="5805" w:hanging="360"/>
+      </w:pPr>
+    </w:lvl>
+    <w:lvl w:ilvl="8" w:tplc="0409001B" w:tentative="1">
+      <w:start w:val="1"/>
+      <w:numFmt w:val="lowerRoman"/>
+      <w:lvlText w:val="%9."/>
+      <w:lvlJc w:val="right"/>
+      <w:pPr>
+        <w:ind w:left="6525" w:hanging="180"/>
+      </w:pPr>
+    </w:lvl>
+  </w:abstractNum>
   <w:num w:numId="1" w16cid:durableId="1193957681">
-    <w:abstractNumId w:val="1"/>
+    <w:abstractNumId w:val="2"/>
   </w:num>
   <w:num w:numId="2" w16cid:durableId="29382798">
     <w:abstractNumId w:val="0"/>
+  </w:num>
+  <w:num w:numId="3" w16cid:durableId="440148087">
+    <w:abstractNumId w:val="1"/>
+  </w:num>
+  <w:num w:numId="4" w16cid:durableId="839003755">
+    <w:abstractNumId w:val="3"/>
+  </w:num>
+  <w:num w:numId="5" w16cid:durableId="1706829125">
+    <w:abstractNumId w:val="4"/>
   </w:num>
 </w:numbering>
 </file>
@@ -1862,6 +2271,19 @@
       <w14:ligatures w14:val="none"/>
     </w:rPr>
   </w:style>
+  <w:style w:type="character" w:styleId="HTMLCode">
+    <w:name w:val="HTML Code"/>
+    <w:basedOn w:val="DefaultParagraphFont"/>
+    <w:uiPriority w:val="99"/>
+    <w:semiHidden/>
+    <w:unhideWhenUsed/>
+    <w:rsid w:val="00EE3388"/>
+    <w:rPr>
+      <w:rFonts w:ascii="Courier New" w:eastAsia="Times New Roman" w:hAnsi="Courier New" w:cs="Courier New"/>
+      <w:sz w:val="20"/>
+      <w:szCs w:val="20"/>
+    </w:rPr>
+  </w:style>
 </w:styles>
 </file>
 

</xml_diff>